<commit_message>
File deletion and renamed
</commit_message>
<xml_diff>
--- a/root/Documents/group-contract.docx
+++ b/root/Documents/group-contract.docx
@@ -1,6 +1,6 @@
 
 <file path=word/document.xml><?xml version="1.0" encoding="utf-8"?>
-<w:document xmlns:wpc="http://schemas.microsoft.com/office/word/2010/wordprocessingCanvas" xmlns:cx="http://schemas.microsoft.com/office/drawing/2014/chartex" xmlns:cx1="http://schemas.microsoft.com/office/drawing/2015/9/8/chartex" xmlns:cx2="http://schemas.microsoft.com/office/drawing/2015/10/21/chartex" xmlns:cx3="http://schemas.microsoft.com/office/drawing/2016/5/9/chartex" xmlns:cx4="http://schemas.microsoft.com/office/drawing/2016/5/10/chartex" xmlns:cx5="http://schemas.microsoft.com/office/drawing/2016/5/11/chartex" xmlns:cx6="http://schemas.microsoft.com/office/drawing/2016/5/12/chartex" xmlns:cx7="http://schemas.microsoft.com/office/drawing/2016/5/13/chartex" xmlns:cx8="http://schemas.microsoft.com/office/drawing/2016/5/14/chartex" xmlns:mc="http://schemas.openxmlformats.org/markup-compatibility/2006" xmlns:aink="http://schemas.microsoft.com/office/drawing/2016/ink" xmlns:am3d="http://schemas.microsoft.com/office/drawing/2017/model3d" xmlns:o="urn:schemas-microsoft-com:office:office" xmlns:oel="http://schemas.microsoft.com/office/2019/extlst" xmlns:r="http://schemas.openxmlformats.org/officeDocument/2006/relationships" xmlns:m="http://schemas.openxmlformats.org/officeDocument/2006/math" xmlns:v="urn:schemas-microsoft-com:vml" xmlns:wp14="http://schemas.microsoft.com/office/word/2010/wordprocessingDrawing" xmlns:wp="http://schemas.openxmlformats.org/drawingml/2006/wordprocessingDrawing" xmlns:w10="urn:schemas-microsoft-com:office:word" xmlns:w="http://schemas.openxmlformats.org/wordprocessingml/2006/main" xmlns:w14="http://schemas.microsoft.com/office/word/2010/wordml" xmlns:w15="http://schemas.microsoft.com/office/word/2012/wordml" xmlns:w16cex="http://schemas.microsoft.com/office/word/2018/wordml/cex" xmlns:w16cid="http://schemas.microsoft.com/office/word/2016/wordml/cid" xmlns:w16="http://schemas.microsoft.com/office/word/2018/wordml" xmlns:w16du="http://schemas.microsoft.com/office/word/2023/wordml/word16du" xmlns:w16sdtdh="http://schemas.microsoft.com/office/word/2020/wordml/sdtdatahash" xmlns:w16se="http://schemas.microsoft.com/office/word/2015/wordml/symex" xmlns:wpg="http://schemas.microsoft.com/office/word/2010/wordprocessingGroup" xmlns:wpi="http://schemas.microsoft.com/office/word/2010/wordprocessingInk" xmlns:wne="http://schemas.microsoft.com/office/word/2006/wordml" xmlns:wps="http://schemas.microsoft.com/office/word/2010/wordprocessingShape" mc:Ignorable="w14 w15 w16se w16cid w16 w16cex w16sdtdh w16du wp14">
+<w:document xmlns:wpc="http://schemas.microsoft.com/office/word/2010/wordprocessingCanvas" xmlns:cx="http://schemas.microsoft.com/office/drawing/2014/chartex" xmlns:cx1="http://schemas.microsoft.com/office/drawing/2015/9/8/chartex" xmlns:cx2="http://schemas.microsoft.com/office/drawing/2015/10/21/chartex" xmlns:cx3="http://schemas.microsoft.com/office/drawing/2016/5/9/chartex" xmlns:cx4="http://schemas.microsoft.com/office/drawing/2016/5/10/chartex" xmlns:cx5="http://schemas.microsoft.com/office/drawing/2016/5/11/chartex" xmlns:cx6="http://schemas.microsoft.com/office/drawing/2016/5/12/chartex" xmlns:cx7="http://schemas.microsoft.com/office/drawing/2016/5/13/chartex" xmlns:cx8="http://schemas.microsoft.com/office/drawing/2016/5/14/chartex" xmlns:mc="http://schemas.openxmlformats.org/markup-compatibility/2006" xmlns:aink="http://schemas.microsoft.com/office/drawing/2016/ink" xmlns:am3d="http://schemas.microsoft.com/office/drawing/2017/model3d" xmlns:o="urn:schemas-microsoft-com:office:office" xmlns:oel="http://schemas.microsoft.com/office/2019/extlst" xmlns:r="http://schemas.openxmlformats.org/officeDocument/2006/relationships" xmlns:m="http://schemas.openxmlformats.org/officeDocument/2006/math" xmlns:v="urn:schemas-microsoft-com:vml" xmlns:wp14="http://schemas.microsoft.com/office/word/2010/wordprocessingDrawing" xmlns:wp="http://schemas.openxmlformats.org/drawingml/2006/wordprocessingDrawing" xmlns:w10="urn:schemas-microsoft-com:office:word" xmlns:w="http://schemas.openxmlformats.org/wordprocessingml/2006/main" xmlns:w14="http://schemas.microsoft.com/office/word/2010/wordml" xmlns:w15="http://schemas.microsoft.com/office/word/2012/wordml" xmlns:w16cex="http://schemas.microsoft.com/office/word/2018/wordml/cex" xmlns:w16cid="http://schemas.microsoft.com/office/word/2016/wordml/cid" xmlns:w16="http://schemas.microsoft.com/office/word/2018/wordml" xmlns:w16sdtdh="http://schemas.microsoft.com/office/word/2020/wordml/sdtdatahash" xmlns:w16se="http://schemas.microsoft.com/office/word/2015/wordml/symex" xmlns:wpg="http://schemas.microsoft.com/office/word/2010/wordprocessingGroup" xmlns:wpi="http://schemas.microsoft.com/office/word/2010/wordprocessingInk" xmlns:wne="http://schemas.microsoft.com/office/word/2006/wordml" xmlns:wps="http://schemas.microsoft.com/office/word/2010/wordprocessingShape" mc:Ignorable="w14 w15 w16se w16cid w16 w16cex w16sdtdh wp14">
   <w:body>
     <w:p>
       <w:pPr>
@@ -31,9 +31,11 @@
       <w:r>
         <w:t xml:space="preserve"> its members. When you join a group, you are throwing your lot in with the group. The group will let each member share in the fruits of </w:t>
       </w:r>
-      <w:r>
-        <w:t>their</w:t>
-      </w:r>
+      <w:proofErr w:type="gramStart"/>
+      <w:r>
+        <w:t>its</w:t>
+      </w:r>
+      <w:proofErr w:type="gramEnd"/>
       <w:r>
         <w:t xml:space="preserve"> </w:t>
       </w:r>
@@ -74,15 +76,15 @@
         <w:tblLook w:val="04A0" w:firstRow="1" w:lastRow="0" w:firstColumn="1" w:lastColumn="0" w:noHBand="0" w:noVBand="1"/>
       </w:tblPr>
       <w:tblGrid>
-        <w:gridCol w:w="2175"/>
-        <w:gridCol w:w="2923"/>
-        <w:gridCol w:w="1954"/>
-        <w:gridCol w:w="2298"/>
+        <w:gridCol w:w="2305"/>
+        <w:gridCol w:w="2402"/>
+        <w:gridCol w:w="2312"/>
+        <w:gridCol w:w="2331"/>
       </w:tblGrid>
       <w:tr>
         <w:tc>
           <w:tcPr>
-            <w:tcW w:w="2175" w:type="dxa"/>
+            <w:tcW w:w="2337" w:type="dxa"/>
           </w:tcPr>
           <w:p>
             <w:r>
@@ -92,7 +94,7 @@
         </w:tc>
         <w:tc>
           <w:tcPr>
-            <w:tcW w:w="2923" w:type="dxa"/>
+            <w:tcW w:w="2337" w:type="dxa"/>
           </w:tcPr>
           <w:p>
             <w:r>
@@ -102,7 +104,7 @@
         </w:tc>
         <w:tc>
           <w:tcPr>
-            <w:tcW w:w="1954" w:type="dxa"/>
+            <w:tcW w:w="2338" w:type="dxa"/>
           </w:tcPr>
           <w:p>
             <w:r>
@@ -112,7 +114,7 @@
         </w:tc>
         <w:tc>
           <w:tcPr>
-            <w:tcW w:w="2298" w:type="dxa"/>
+            <w:tcW w:w="2338" w:type="dxa"/>
           </w:tcPr>
           <w:p>
             <w:proofErr w:type="gramStart"/>
@@ -126,7 +128,7 @@
       <w:tr>
         <w:tc>
           <w:tcPr>
-            <w:tcW w:w="2175" w:type="dxa"/>
+            <w:tcW w:w="2337" w:type="dxa"/>
           </w:tcPr>
           <w:p>
             <w:r>
@@ -136,7 +138,7 @@
         </w:tc>
         <w:tc>
           <w:tcPr>
-            <w:tcW w:w="2923" w:type="dxa"/>
+            <w:tcW w:w="2337" w:type="dxa"/>
           </w:tcPr>
           <w:p>
             <w:r>
@@ -146,7 +148,7 @@
         </w:tc>
         <w:tc>
           <w:tcPr>
-            <w:tcW w:w="1954" w:type="dxa"/>
+            <w:tcW w:w="2338" w:type="dxa"/>
           </w:tcPr>
           <w:p>
             <w:r>
@@ -156,7 +158,7 @@
         </w:tc>
         <w:tc>
           <w:tcPr>
-            <w:tcW w:w="2298" w:type="dxa"/>
+            <w:tcW w:w="2338" w:type="dxa"/>
           </w:tcPr>
           <w:p>
             <w:r>
@@ -184,7 +186,7 @@
       <w:tr>
         <w:tc>
           <w:tcPr>
-            <w:tcW w:w="2175" w:type="dxa"/>
+            <w:tcW w:w="2337" w:type="dxa"/>
           </w:tcPr>
           <w:p>
             <w:r>
@@ -194,7 +196,7 @@
         </w:tc>
         <w:tc>
           <w:tcPr>
-            <w:tcW w:w="2923" w:type="dxa"/>
+            <w:tcW w:w="2337" w:type="dxa"/>
           </w:tcPr>
           <w:p>
             <w:r>
@@ -204,7 +206,7 @@
         </w:tc>
         <w:tc>
           <w:tcPr>
-            <w:tcW w:w="1954" w:type="dxa"/>
+            <w:tcW w:w="2338" w:type="dxa"/>
           </w:tcPr>
           <w:p>
             <w:r>
@@ -214,7 +216,7 @@
         </w:tc>
         <w:tc>
           <w:tcPr>
-            <w:tcW w:w="2298" w:type="dxa"/>
+            <w:tcW w:w="2338" w:type="dxa"/>
           </w:tcPr>
           <w:p>
             <w:r>
@@ -226,45 +228,49 @@
       <w:tr>
         <w:tc>
           <w:tcPr>
-            <w:tcW w:w="2175" w:type="dxa"/>
+            <w:tcW w:w="2337" w:type="dxa"/>
           </w:tcPr>
           <w:p>
             <w:r>
-              <w:t>Seliya Marahatta</w:t>
+              <w:t xml:space="preserve">Sang Min (Daniel) </w:t>
             </w:r>
           </w:p>
         </w:tc>
         <w:tc>
           <w:tcPr>
-            <w:tcW w:w="2923" w:type="dxa"/>
+            <w:tcW w:w="2337" w:type="dxa"/>
           </w:tcPr>
           <w:p>
             <w:r>
-              <w:t>Smarahatta1@myseneca.ca</w:t>
+              <w:t>Dkim213@myseneca.ca</w:t>
             </w:r>
           </w:p>
         </w:tc>
         <w:tc>
           <w:tcPr>
-            <w:tcW w:w="1954" w:type="dxa"/>
-          </w:tcPr>
-          <w:p/>
-        </w:tc>
-        <w:tc>
-          <w:tcPr>
-            <w:tcW w:w="2298" w:type="dxa"/>
+            <w:tcW w:w="2338" w:type="dxa"/>
           </w:tcPr>
           <w:p>
             <w:r>
-              <w:t>(</w:t>
+              <w:t>6474602290</w:t>
             </w:r>
+          </w:p>
+        </w:tc>
+        <w:tc>
+          <w:tcPr>
+            <w:tcW w:w="2338" w:type="dxa"/>
+          </w:tcPr>
+          <w:p>
             <w:proofErr w:type="spellStart"/>
             <w:r>
-              <w:t>intagram</w:t>
+              <w:t>D</w:t>
+            </w:r>
+            <w:r>
+              <w:t>ancodyll</w:t>
             </w:r>
             <w:proofErr w:type="spellEnd"/>
             <w:r>
-              <w:t>)seli_yaa0</w:t>
+              <w:t xml:space="preserve"> (Instagram)</w:t>
             </w:r>
           </w:p>
         </w:tc>
@@ -272,25 +278,25 @@
       <w:tr>
         <w:tc>
           <w:tcPr>
-            <w:tcW w:w="2175" w:type="dxa"/>
+            <w:tcW w:w="2337" w:type="dxa"/>
           </w:tcPr>
           <w:p/>
         </w:tc>
         <w:tc>
           <w:tcPr>
-            <w:tcW w:w="2923" w:type="dxa"/>
+            <w:tcW w:w="2337" w:type="dxa"/>
           </w:tcPr>
           <w:p/>
         </w:tc>
         <w:tc>
           <w:tcPr>
-            <w:tcW w:w="1954" w:type="dxa"/>
+            <w:tcW w:w="2338" w:type="dxa"/>
           </w:tcPr>
           <w:p/>
         </w:tc>
         <w:tc>
           <w:tcPr>
-            <w:tcW w:w="2298" w:type="dxa"/>
+            <w:tcW w:w="2338" w:type="dxa"/>
           </w:tcPr>
           <w:p/>
         </w:tc>
@@ -298,25 +304,77 @@
       <w:tr>
         <w:tc>
           <w:tcPr>
-            <w:tcW w:w="2175" w:type="dxa"/>
+            <w:tcW w:w="2337" w:type="dxa"/>
           </w:tcPr>
           <w:p/>
         </w:tc>
         <w:tc>
           <w:tcPr>
-            <w:tcW w:w="2923" w:type="dxa"/>
+            <w:tcW w:w="2337" w:type="dxa"/>
           </w:tcPr>
           <w:p/>
         </w:tc>
         <w:tc>
           <w:tcPr>
-            <w:tcW w:w="1954" w:type="dxa"/>
+            <w:tcW w:w="2338" w:type="dxa"/>
           </w:tcPr>
           <w:p/>
         </w:tc>
         <w:tc>
           <w:tcPr>
-            <w:tcW w:w="2298" w:type="dxa"/>
+            <w:tcW w:w="2338" w:type="dxa"/>
+          </w:tcPr>
+          <w:p/>
+        </w:tc>
+      </w:tr>
+      <w:tr>
+        <w:tc>
+          <w:tcPr>
+            <w:tcW w:w="2337" w:type="dxa"/>
+          </w:tcPr>
+          <w:p/>
+        </w:tc>
+        <w:tc>
+          <w:tcPr>
+            <w:tcW w:w="2337" w:type="dxa"/>
+          </w:tcPr>
+          <w:p/>
+        </w:tc>
+        <w:tc>
+          <w:tcPr>
+            <w:tcW w:w="2338" w:type="dxa"/>
+          </w:tcPr>
+          <w:p/>
+        </w:tc>
+        <w:tc>
+          <w:tcPr>
+            <w:tcW w:w="2338" w:type="dxa"/>
+          </w:tcPr>
+          <w:p/>
+        </w:tc>
+      </w:tr>
+      <w:tr>
+        <w:tc>
+          <w:tcPr>
+            <w:tcW w:w="2337" w:type="dxa"/>
+          </w:tcPr>
+          <w:p/>
+        </w:tc>
+        <w:tc>
+          <w:tcPr>
+            <w:tcW w:w="2337" w:type="dxa"/>
+          </w:tcPr>
+          <w:p/>
+        </w:tc>
+        <w:tc>
+          <w:tcPr>
+            <w:tcW w:w="2338" w:type="dxa"/>
+          </w:tcPr>
+          <w:p/>
+        </w:tc>
+        <w:tc>
+          <w:tcPr>
+            <w:tcW w:w="2338" w:type="dxa"/>
           </w:tcPr>
           <w:p/>
         </w:tc>
@@ -407,16 +465,23 @@
       </w:r>
       <w:proofErr w:type="gramEnd"/>
       <w:r>
-        <w:t>group chat</w:t>
-      </w:r>
-      <w:r>
-        <w:t>_ via _</w:t>
-      </w:r>
-      <w:r>
-        <w:t>Instagram</w:t>
-      </w:r>
-      <w:r>
-        <w:t>_.</w:t>
+        <w:t>__</w:t>
+      </w:r>
+      <w:proofErr w:type="spellStart"/>
+      <w:r>
+        <w:t>groupchat</w:t>
+      </w:r>
+      <w:proofErr w:type="spellEnd"/>
+      <w:r>
+        <w:t>___ via ____</w:t>
+      </w:r>
+      <w:proofErr w:type="spellStart"/>
+      <w:r>
+        <w:t>instagram</w:t>
+      </w:r>
+      <w:proofErr w:type="spellEnd"/>
+      <w:r>
+        <w:t>_____.</w:t>
       </w:r>
     </w:p>
     <w:p>
@@ -431,6 +496,7 @@
           <w:b/>
           <w:bCs/>
         </w:rPr>
+        <w:lastRenderedPageBreak/>
         <w:t xml:space="preserve">INITIALS: </w:t>
       </w:r>
     </w:p>
@@ -439,7 +505,6 @@
         <w:pStyle w:val="Heading1"/>
       </w:pPr>
       <w:r>
-        <w:lastRenderedPageBreak/>
         <w:t>Work Distribution</w:t>
       </w:r>
     </w:p>
@@ -519,9 +584,11 @@
       <w:r>
         <w:t xml:space="preserve">A group member who submits substandard </w:t>
       </w:r>
-      <w:r>
-        <w:t>work shall</w:t>
-      </w:r>
+      <w:proofErr w:type="gramStart"/>
+      <w:r>
+        <w:t>work  shall</w:t>
+      </w:r>
+      <w:proofErr w:type="gramEnd"/>
       <w:r>
         <w:t xml:space="preserve"> _________.</w:t>
       </w:r>
@@ -698,7 +765,7 @@
         <w:t>02-24-24</w:t>
       </w:r>
       <w:r>
-        <w:t>__</w:t>
+        <w:t>______________</w:t>
       </w:r>
     </w:p>
     <w:p>
@@ -1375,7 +1442,6 @@
         <w:t>Signature:</w:t>
       </w:r>
     </w:p>
-    <w:p/>
     <w:p>
       <w:r>
         <w:rPr>
@@ -1385,18 +1451,18 @@
         <mc:AlternateContent>
           <mc:Choice Requires="wpi">
             <w:drawing>
-              <wp:anchor distT="0" distB="0" distL="114300" distR="114300" simplePos="0" relativeHeight="251674624" behindDoc="0" locked="0" layoutInCell="1" allowOverlap="1" wp14:anchorId="369C4C28" wp14:editId="04AD9957">
+              <wp:anchor distT="0" distB="0" distL="114300" distR="114300" simplePos="0" relativeHeight="251669504" behindDoc="0" locked="0" layoutInCell="1" allowOverlap="1" wp14:anchorId="33E5A1E0" wp14:editId="3195F882">
                 <wp:simplePos x="0" y="0"/>
                 <wp:positionH relativeFrom="column">
-                  <wp:posOffset>3671570</wp:posOffset>
+                  <wp:posOffset>4754245</wp:posOffset>
                 </wp:positionH>
                 <wp:positionV relativeFrom="paragraph">
-                  <wp:posOffset>-441960</wp:posOffset>
+                  <wp:posOffset>-191135</wp:posOffset>
                 </wp:positionV>
-                <wp:extent cx="1382751" cy="673072"/>
-                <wp:effectExtent l="38100" t="38100" r="46355" b="51435"/>
+                <wp:extent cx="770255" cy="479425"/>
+                <wp:effectExtent l="57150" t="38100" r="48895" b="53975"/>
                 <wp:wrapNone/>
-                <wp:docPr id="719704265" name="Ink 16"/>
+                <wp:docPr id="1582442951" name="Ink 7"/>
                 <wp:cNvGraphicFramePr/>
                 <a:graphic xmlns:a="http://schemas.openxmlformats.org/drawingml/2006/main">
                   <a:graphicData uri="http://schemas.microsoft.com/office/word/2010/wordprocessingInk">
@@ -1406,23 +1472,17 @@
                       </w14:nvContentPartPr>
                       <w14:xfrm>
                         <a:off x="0" y="0"/>
-                        <a:ext cx="1382751" cy="673072"/>
+                        <a:ext cx="770255" cy="479425"/>
                       </w14:xfrm>
                     </w14:contentPart>
                   </a:graphicData>
                 </a:graphic>
-                <wp14:sizeRelH relativeFrom="margin">
-                  <wp14:pctWidth>0</wp14:pctWidth>
-                </wp14:sizeRelH>
-                <wp14:sizeRelV relativeFrom="margin">
-                  <wp14:pctHeight>0</wp14:pctHeight>
-                </wp14:sizeRelV>
               </wp:anchor>
             </w:drawing>
           </mc:Choice>
           <mc:Fallback>
             <w:pict>
-              <v:shapetype w14:anchorId="042D5F2C" id="_x0000_t75" coordsize="21600,21600" o:spt="75" o:preferrelative="t" path="m@4@5l@4@11@9@11@9@5xe" filled="f" stroked="f">
+              <v:shapetype w14:anchorId="1EF12023" id="_x0000_t75" coordsize="21600,21600" o:spt="75" o:preferrelative="t" path="m@4@5l@4@11@9@11@9@5xe" filled="f" stroked="f">
                 <v:stroke joinstyle="miter"/>
                 <v:formulas>
                   <v:f eqn="if lineDrawn pixelLineWidth 0"/>
@@ -1441,7 +1501,7 @@
                 <v:path o:extrusionok="f" gradientshapeok="t" o:connecttype="rect"/>
                 <o:lock v:ext="edit" aspectratio="t"/>
               </v:shapetype>
-              <v:shape id="Ink 16" o:spid="_x0000_s1026" type="#_x0000_t75" style="position:absolute;margin-left:288.6pt;margin-top:-35.3pt;width:109.9pt;height:54pt;z-index:251674624;visibility:visible;mso-wrap-style:square;mso-width-percent:0;mso-height-percent:0;mso-wrap-distance-left:9pt;mso-wrap-distance-top:0;mso-wrap-distance-right:9pt;mso-wrap-distance-bottom:0;mso-position-horizontal:absolute;mso-position-horizontal-relative:text;mso-position-vertical:absolute;mso-position-vertical-relative:text;mso-width-percent:0;mso-height-percent:0;mso-width-relative:margin;mso-height-relative:margin" o:gfxdata="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">
+              <v:shape id="Ink 7" o:spid="_x0000_s1026" type="#_x0000_t75" style="position:absolute;margin-left:373.65pt;margin-top:-15.75pt;width:62.05pt;height:39.15pt;z-index:251669504;visibility:visible;mso-wrap-style:square;mso-wrap-distance-left:9pt;mso-wrap-distance-top:0;mso-wrap-distance-right:9pt;mso-wrap-distance-bottom:0;mso-position-horizontal:absolute;mso-position-horizontal-relative:text;mso-position-vertical:absolute;mso-position-vertical-relative:text" o:gfxdata="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">
                 <v:imagedata r:id="rId7" o:title=""/>
               </v:shape>
             </w:pict>
@@ -1449,13 +1509,100 @@
         </mc:AlternateContent>
       </w:r>
       <w:r>
+        <w:rPr>
+          <w:noProof/>
+        </w:rPr>
+        <mc:AlternateContent>
+          <mc:Choice Requires="wpi">
+            <w:drawing>
+              <wp:anchor distT="0" distB="0" distL="114300" distR="114300" simplePos="0" relativeHeight="251666432" behindDoc="0" locked="0" layoutInCell="1" allowOverlap="1" wp14:anchorId="280DD7E2" wp14:editId="29FBC9E0">
+                <wp:simplePos x="0" y="0"/>
+                <wp:positionH relativeFrom="column">
+                  <wp:posOffset>3741420</wp:posOffset>
+                </wp:positionH>
+                <wp:positionV relativeFrom="paragraph">
+                  <wp:posOffset>-241935</wp:posOffset>
+                </wp:positionV>
+                <wp:extent cx="851535" cy="494665"/>
+                <wp:effectExtent l="57150" t="38100" r="0" b="57785"/>
+                <wp:wrapNone/>
+                <wp:docPr id="388952724" name="Ink 4"/>
+                <wp:cNvGraphicFramePr/>
+                <a:graphic xmlns:a="http://schemas.openxmlformats.org/drawingml/2006/main">
+                  <a:graphicData uri="http://schemas.microsoft.com/office/word/2010/wordprocessingInk">
+                    <w14:contentPart bwMode="auto" r:id="rId8">
+                      <w14:nvContentPartPr>
+                        <w14:cNvContentPartPr/>
+                      </w14:nvContentPartPr>
+                      <w14:xfrm>
+                        <a:off x="0" y="0"/>
+                        <a:ext cx="851535" cy="494665"/>
+                      </w14:xfrm>
+                    </w14:contentPart>
+                  </a:graphicData>
+                </a:graphic>
+              </wp:anchor>
+            </w:drawing>
+          </mc:Choice>
+          <mc:Fallback>
+            <w:pict>
+              <v:shape w14:anchorId="0440400E" id="Ink 4" o:spid="_x0000_s1026" type="#_x0000_t75" style="position:absolute;margin-left:293.9pt;margin-top:-19.75pt;width:68.45pt;height:40.35pt;z-index:251666432;visibility:visible;mso-wrap-style:square;mso-wrap-distance-left:9pt;mso-wrap-distance-top:0;mso-wrap-distance-right:9pt;mso-wrap-distance-bottom:0;mso-position-horizontal:absolute;mso-position-horizontal-relative:text;mso-position-vertical:absolute;mso-position-vertical-relative:text" o:gfxdata="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">
+                <v:imagedata r:id="rId9" o:title=""/>
+              </v:shape>
+            </w:pict>
+          </mc:Fallback>
+        </mc:AlternateContent>
+      </w:r>
+      <w:r>
+        <w:rPr>
+          <w:noProof/>
+        </w:rPr>
+        <mc:AlternateContent>
+          <mc:Choice Requires="wpi">
+            <w:drawing>
+              <wp:anchor distT="0" distB="0" distL="114300" distR="114300" simplePos="0" relativeHeight="251663360" behindDoc="0" locked="0" layoutInCell="1" allowOverlap="1" wp14:anchorId="7550663F" wp14:editId="77771BEA">
+                <wp:simplePos x="0" y="0"/>
+                <wp:positionH relativeFrom="column">
+                  <wp:posOffset>3422460</wp:posOffset>
+                </wp:positionH>
+                <wp:positionV relativeFrom="paragraph">
+                  <wp:posOffset>-317340</wp:posOffset>
+                </wp:positionV>
+                <wp:extent cx="343800" cy="588960"/>
+                <wp:effectExtent l="38100" t="38100" r="0" b="40005"/>
+                <wp:wrapNone/>
+                <wp:docPr id="666454065" name="Ink 1"/>
+                <wp:cNvGraphicFramePr/>
+                <a:graphic xmlns:a="http://schemas.openxmlformats.org/drawingml/2006/main">
+                  <a:graphicData uri="http://schemas.microsoft.com/office/word/2010/wordprocessingInk">
+                    <w14:contentPart bwMode="auto" r:id="rId10">
+                      <w14:nvContentPartPr>
+                        <w14:cNvContentPartPr/>
+                      </w14:nvContentPartPr>
+                      <w14:xfrm>
+                        <a:off x="0" y="0"/>
+                        <a:ext cx="343800" cy="588960"/>
+                      </w14:xfrm>
+                    </w14:contentPart>
+                  </a:graphicData>
+                </a:graphic>
+              </wp:anchor>
+            </w:drawing>
+          </mc:Choice>
+          <mc:Fallback>
+            <w:pict>
+              <v:shape w14:anchorId="2775F574" id="Ink 1" o:spid="_x0000_s1026" type="#_x0000_t75" style="position:absolute;margin-left:268.8pt;margin-top:-25.7pt;width:28.45pt;height:47.75pt;z-index:251663360;visibility:visible;mso-wrap-style:square;mso-wrap-distance-left:9pt;mso-wrap-distance-top:0;mso-wrap-distance-right:9pt;mso-wrap-distance-bottom:0;mso-position-horizontal:absolute;mso-position-horizontal-relative:text;mso-position-vertical:absolute;mso-position-vertical-relative:text" o:gfxdata="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">
+                <v:imagedata r:id="rId11" o:title=""/>
+              </v:shape>
+            </w:pict>
+          </mc:Fallback>
+        </mc:AlternateContent>
+      </w:r>
+      <w:r>
         <w:t>Print Name:</w:t>
       </w:r>
       <w:r>
-        <w:t xml:space="preserve"> Seliya Marahatta</w:t>
-      </w:r>
-      <w:r>
-        <w:tab/>
+        <w:t xml:space="preserve"> Sang Min (Daniel) Kim</w:t>
       </w:r>
       <w:r>
         <w:tab/>
@@ -1465,7 +1612,7 @@
         <w:t>Signature:</w:t>
       </w:r>
       <w:r>
-        <w:t xml:space="preserve"> </w:t>
+        <w:t xml:space="preserve">  </w:t>
       </w:r>
     </w:p>
     <w:p/>
@@ -1525,7 +1672,7 @@
 </file>
 
 <file path=word/styles.xml><?xml version="1.0" encoding="utf-8"?>
-<w:styles xmlns:mc="http://schemas.openxmlformats.org/markup-compatibility/2006" xmlns:r="http://schemas.openxmlformats.org/officeDocument/2006/relationships" xmlns:w="http://schemas.openxmlformats.org/wordprocessingml/2006/main" xmlns:w14="http://schemas.microsoft.com/office/word/2010/wordml" xmlns:w15="http://schemas.microsoft.com/office/word/2012/wordml" xmlns:w16cex="http://schemas.microsoft.com/office/word/2018/wordml/cex" xmlns:w16cid="http://schemas.microsoft.com/office/word/2016/wordml/cid" xmlns:w16="http://schemas.microsoft.com/office/word/2018/wordml" xmlns:w16du="http://schemas.microsoft.com/office/word/2023/wordml/word16du" xmlns:w16sdtdh="http://schemas.microsoft.com/office/word/2020/wordml/sdtdatahash" xmlns:w16se="http://schemas.microsoft.com/office/word/2015/wordml/symex" mc:Ignorable="w14 w15 w16se w16cid w16 w16cex w16sdtdh w16du">
+<w:styles xmlns:mc="http://schemas.openxmlformats.org/markup-compatibility/2006" xmlns:r="http://schemas.openxmlformats.org/officeDocument/2006/relationships" xmlns:w="http://schemas.openxmlformats.org/wordprocessingml/2006/main" xmlns:w14="http://schemas.microsoft.com/office/word/2010/wordml" xmlns:w15="http://schemas.microsoft.com/office/word/2012/wordml" xmlns:w16cex="http://schemas.microsoft.com/office/word/2018/wordml/cex" xmlns:w16cid="http://schemas.microsoft.com/office/word/2016/wordml/cid" xmlns:w16="http://schemas.microsoft.com/office/word/2018/wordml" xmlns:w16sdtdh="http://schemas.microsoft.com/office/word/2020/wordml/sdtdatahash" xmlns:w16se="http://schemas.microsoft.com/office/word/2015/wordml/symex" mc:Ignorable="w14 w15 w16se w16cid w16 w16cex w16sdtdh">
   <w:docDefaults>
     <w:rPrDefault>
       <w:rPr>
@@ -2139,21 +2286,70 @@
           <inkml:channelProperty channel="F" name="resolution" value="0" units="1/dev"/>
         </inkml:channelProperties>
       </inkml:inkSource>
-      <inkml:timestamp xml:id="ts0" timeString="2024-02-24T20:26:53.375"/>
+      <inkml:timestamp xml:id="ts0" timeString="2024-02-24T21:20:11.212"/>
     </inkml:context>
     <inkml:brush xml:id="br0">
-      <inkml:brushProperty name="width" value="0.035" units="cm"/>
-      <inkml:brushProperty name="height" value="0.035" units="cm"/>
+      <inkml:brushProperty name="width" value="0.05" units="cm"/>
+      <inkml:brushProperty name="height" value="0.05" units="cm"/>
     </inkml:brush>
   </inkml:definitions>
-  <inkml:trace contextRef="#ctx0" brushRef="#br0">651 872 24575,'29'-21'0,"177"-126"0,-12-14 0,-170 139 0,0-2 0,-2 0 0,-1-2 0,-1 0 0,0-2 0,26-51 0,-43 73 0,6-13 0,9-26 0,-16 40 0,-1 0 0,1 0 0,-1 0 0,0-1 0,-1 1 0,1 0 0,-1 0 0,0 0 0,0-1 0,-1 1 0,0-6 0,0 10 0,0-1 0,0 1 0,1-1 0,-1 1 0,0 0 0,0-1 0,0 1 0,0 0 0,-1 0 0,1 0 0,0 0 0,0 0 0,-1 0 0,1 0 0,0 1 0,-1-1 0,1 0 0,-1 1 0,1-1 0,-1 1 0,1 0 0,-1-1 0,1 1 0,-4 0 0,-4-1 0,0 1 0,-17 1 0,7 2 0,0 0 0,0 1 0,0 2 0,1 0 0,-28 13 0,5 1 0,-46 32 0,39-18 0,2 1 0,2 3 0,1 1 0,-71 85 0,-122 202 0,215-296 0,2 0 0,1 1 0,1 1 0,-14 40 0,29-68 0,1-1 0,0 0 0,0 0 0,1 0 0,-1 0 0,0 6 0,1-8 0,0-1 0,0 1 0,0 0 0,0 0 0,0 0 0,1 0 0,-1 0 0,0 0 0,1 0 0,-1 0 0,0 0 0,1 0 0,-1-1 0,1 1 0,-1 0 0,1 0 0,0-1 0,-1 1 0,1 0 0,0-1 0,-1 1 0,1-1 0,0 1 0,1 0 0,8 4 0,0-1 0,0 0 0,1-1 0,-1 0 0,1-1 0,0 0 0,19 0 0,0-1 0,52-7 0,-21-3 0,71-21 0,57-28 0,77-19 0,-262 76 0,9-3 0,-1 2 0,1 0 0,-1 0 0,1 1 0,14 1 0,-26 0 0,0 0 0,0 1 0,0-1 0,0 0 0,0 1 0,0-1 0,0 0 0,0 1 0,-1-1 0,1 1 0,0-1 0,0 1 0,0 0 0,-1-1 0,1 1 0,0 0 0,-1-1 0,1 1 0,-1 0 0,1 0 0,-1 0 0,1-1 0,-1 1 0,1 0 0,-1 0 0,1 2 0,0 2 0,0 0 0,-1 0 0,1 0 0,-1 6 0,0-8 0,0 16 0,-1 1 0,0-1 0,-2 1 0,0-1 0,-1 0 0,-1 0 0,0 0 0,-17 35 0,11-31 0,-1-2 0,-1 1 0,0-2 0,-2 0 0,-1-1 0,-29 30 0,-28 16 0,-1-4 0,-4-4 0,-151 86 0,172-113 0,-1-4 0,-1-1 0,-2-4 0,0-2 0,0-3 0,-2-3 0,-76 6 0,38-18 0,100-1 0,1 0 0,-1 0 0,1 0 0,-1 0 0,1 0 0,-1 0 0,1-1 0,-1 1 0,1 0 0,0 0 0,-1 0 0,1-1 0,-1 1 0,1 0 0,0-1 0,-1 1 0,1 0 0,-1-1 0,1 1 0,0-1 0,0 1 0,-1-1 0,1 1 0,0 0 0,0-1 0,-1 1 0,1-1 0,0 1 0,0-1 0,0 1 0,0-1 0,0 1 0,0-1 0,0 0 0,0 1 0,0-1 0,0 0 0,4-23 0,-3 20 0,4-17 29,2 0-1,1 0 1,0 0-1,1 2 0,1-1 1,1 1-1,1 0 1,0 2-1,1-1 1,1 1-1,32-29 1,-28 30-185,1 1 1,0 1 0,1 0 0,1 2 0,0 0 0,1 2 0,0 0-1,0 1 1,1 2 0,34-7 0,-17 8-6672</inkml:trace>
-  <inkml:trace contextRef="#ctx0" brushRef="#br0" timeOffset="6426.27">1347 1059 24575,'124'-139'0,"-108"122"0,11-15 0,-25 30 0,-1-1 0,1 1 0,-1-1 0,0 1 0,0-1 0,0 0 0,0 0 0,-1 1 0,1-1 0,0 0 0,-1 0 0,0-4 0,0 6 0,0-1 0,0 1 0,0-1 0,0 1 0,0 0 0,0-1 0,0 1 0,-1-1 0,1 1 0,0 0 0,-1-1 0,1 1 0,-1 0 0,0 0 0,1 0 0,-1-1 0,0 1 0,-1-2 0,0 2 0,0 0 0,0 1 0,0-1 0,1 0 0,-1 1 0,0 0 0,0-1 0,0 1 0,0 0 0,0 0 0,0 0 0,-3 0 0,-3 0 0,0 1 0,0-1 0,0 1 0,-10 3 0,15-3 0,0 1 0,0-1 0,0 1 0,0-1 0,1 1 0,-1 0 0,0 0 0,1 0 0,-1 1 0,1-1 0,0 0 0,0 1 0,-3 4 0,0 0 0,0 1 0,0-1 0,1 1 0,0 0 0,0 0 0,1 1 0,0-1 0,1 1 0,0 0 0,0-1 0,0 1 0,1 0 0,0 0 0,1 10 0,-6 68 0,7-10 0,-1-77 0,0 1 0,0 0 0,1 0 0,-1-1 0,0 1 0,1 0 0,-1-1 0,0 1 0,1 0 0,-1-1 0,1 1 0,-1-1 0,1 1 0,0-1 0,-1 1 0,1-1 0,-1 1 0,1-1 0,0 1 0,-1-1 0,1 0 0,0 1 0,0-1 0,-1 0 0,1 0 0,0 0 0,-1 0 0,1 0 0,0 1 0,1-2 0,27 1 0,-20 0 0,-3-1 0,0 0 0,0 0 0,0-1 0,0 0 0,0 0 0,0 0 0,-1-1 0,1 0 0,-1 0 0,0 0 0,1-1 0,-1 0 0,-1 0 0,1 0 0,6-9 0,1 0 0,-2-1 0,1 0 0,-2-1 0,13-23 0,-13 19 0,-1-1 0,-1 0 0,-1 0 0,0-1 0,4-33 0,-4 1 0,-1-56 0,1-243 0,-7 428 0,12 277 0,13-184 0,-22-116 0,-1-18 0,-1-34 0,0-1 0,0 1 0,0-1 0,0 0 0,0 1 0,0-1 0,0 1 0,0-1 0,1 1 0,-1-1 0,0 1 0,0-1 0,0 1 0,1-1 0,-1 0 0,0 1 0,0-1 0,1 0 0,-1 1 0,0-1 0,1 0 0,-1 1 0,0-1 0,1 0 0,-1 1 0,0-1 0,1 0 0,-1 0 0,1 1 0,0-1 0,0 0 0,0 0 0,0 0 0,0 0 0,1 0 0,-1-1 0,0 1 0,0 0 0,0 0 0,0-1 0,0 1 0,1-1 0,3-2 0,-1 0 0,1 0 0,7-7 0,-6 4 0,0 0 0,0 0 0,-1-1 0,0 0 0,0-1 0,-1 1 0,0-1 0,0 1 0,0-1 0,-1-1 0,0 1 0,1-9 0,0-2 0,-1 0 0,-1 0 0,-1-1 0,-1-27 0,0 31 0,0-32 0,10 72 0,-6-12 0,4 13 0,0 1 0,-2-1 0,0 1 0,2 39 0,-7-63 0,0 1 0,-1 0 0,1 0 0,0-1 0,0 1 0,0-1 0,1 1 0,-1-1 0,1 1 0,-1-1 0,1 0 0,0 0 0,0 0 0,-1 0 0,5 3 0,-1 0 0,1-1 0,-1 0 0,1-1 0,-1 1 0,10 3 0,-13-6 0,0-1 0,0 1 0,-1 0 0,1-1 0,0 0 0,0 1 0,0-1 0,0 0 0,0 0 0,0 0 0,0 0 0,0-1 0,0 1 0,0 0 0,0-1 0,0 1 0,0-1 0,0 0 0,3-2 0,-2 1 0,-1 0 0,1 0 0,-1-1 0,1 1 0,-1-1 0,0 0 0,1 0 0,-2 0 0,1 0 0,2-5 0,2-6 0,-1 0 0,-1 0 0,0-1 0,3-20 0,-4-4 0,0 1 0,-5-56 0,1 43 0,5 114 0,2-1 0,15 68 0,-9-60 0,-12-66 0,1 0 0,0-1 0,0 1 0,0 0 0,0-1 0,1 1 0,0-1 0,-1 1 0,1-1 0,0 0 0,1 0 0,-1 0 0,0 0 0,1 0 0,0 0 0,-1-1 0,1 1 0,6 2 0,-5-2 0,0-1 0,1 0 0,-1-1 0,1 1 0,0-1 0,-1 0 0,1 0 0,0-1 0,-1 1 0,1-1 0,0 0 0,0-1 0,0 1 0,5-2 0,-7 1 0,0 0 0,-1 0 0,1-1 0,0 1 0,-1-1 0,1 0 0,-1 1 0,1-1 0,-1 0 0,0-1 0,0 1 0,0 0 0,0-1 0,0 1 0,0-1 0,1-3 0,4-7 0,11-27 0,-17 38 0,8-25 0,-1 0 0,-1-1 0,-1 1 0,-1-1 0,-2 0 0,0 0 0,-2-1 0,-1 1 0,-2 0 0,0-1 0,-2 1 0,-8-36 0,8 55 0,-1 11 0,-1 14 0,3 5 0,2 0 0,0 0 0,1 23 0,11 63 0,-9-90 0,14 83 0,29 99 0,9 48 0,-49-212 0,-1-1 0,-3 68 0,-2-80 0,-1 0 0,-1 0 0,-1 0 0,-1-1 0,-13 36 0,16-52 0,-1 1 0,0-1 0,0 0 0,0 0 0,-1 0 0,1 0 0,-1-1 0,0 1 0,-1-1 0,-8 7 0,11-10 0,0 1 0,0-1 0,0 0 0,0 1 0,-1-1 0,1 0 0,0 0 0,-1-1 0,1 1 0,0-1 0,-1 1 0,1-1 0,-1 0 0,1 1 0,-1-2 0,1 1 0,-1 0 0,1 0 0,-1-1 0,1 1 0,0-1 0,-1 0 0,1 0 0,0 0 0,0 0 0,-1 0 0,-3-3 0,0-2 0,0 0 0,1 0 0,-1 0 0,1-1 0,0 0 0,1 0 0,-1 0 0,1-1 0,1 0 0,-1 0 0,2 0 0,-5-13 0,2-2 0,0 0 0,2-1 0,-1-32 0,3 17 0,1 0 0,2 1 0,12-64 0,-8 72 0,2 1 0,1 0 0,1 1 0,1 0 0,19-34 0,19-22 0,107-139 0,-129 192 0,42-38 0,11-12 0,-69 69 0,11-13 0,35-53 0,-52 71 0,-1-1 0,0 0 0,0 0 0,0 0 0,-1 0 0,0-1 0,-1 1 0,0-1 0,0 0 0,-1 1 0,0-1 0,0-12 0,-1 19 0,0 1 0,-1 0 0,1 0 0,0 0 0,-1-1 0,1 1 0,-1 0 0,1 0 0,-1 0 0,0 0 0,1 0 0,-1 0 0,0 0 0,0 0 0,0 0 0,1 0 0,-1 0 0,0 1 0,0-1 0,0 0 0,0 1 0,0-1 0,-1 1 0,1-1 0,0 1 0,0-1 0,0 1 0,0 0 0,-1-1 0,1 1 0,-2 0 0,-2 0 0,0-1 0,0 1 0,-1 0 0,1 1 0,0-1 0,-6 2 0,0 2 0,0 0 0,0 0 0,0 1 0,1 1 0,-1-1 0,1 2 0,1 0 0,-1 0 0,1 1 0,0 0 0,-14 17 0,-5 9 0,-42 70 0,61-90 0,1 0 0,1 1 0,0 0 0,1 0 0,0 1 0,1 0 0,1 0 0,0 0 0,2 0 0,-1 1 0,2-1 0,0 1 0,2 24 0,-1-38 0,0-1 0,0 0 0,0 1 0,1-1 0,-1 1 0,1-1 0,-1 0 0,1 1 0,0-1 0,2 4 0,-2-4 0,0-1 0,0 0 0,0 0 0,1 0 0,-1-1 0,0 1 0,0 0 0,1 0 0,-1-1 0,1 1 0,-1-1 0,0 1 0,1-1 0,-1 0 0,1 1 0,-1-1 0,1 0 0,1 0 0,5 0 0,-1-1 0,0 1 0,0-1 0,0-1 0,0 1 0,0-1 0,0-1 0,0 1 0,-1-1 0,1-1 0,-1 1 0,0-1 0,0 0 0,0-1 0,0 1 0,-1-1 0,9-9 0,-3 1 0,-1 0 0,0 0 0,0-1 0,-1 0 0,-1-1 0,12-28 0,-11 17 0,-1 0 0,-1 0 0,-2-1 0,0 0 0,1-31 0,-6-139 0,15 279 0,43 245 0,-56-316 86,1 0-1,0-1 0,5 13 1,-7-19-229,1 0 1,0-1 0,0 1 0,0-1-1,0 0 1,1 1 0,-1-1 0,1 0 0,0-1-1,0 1 1,6 4 0,-1-3-6685</inkml:trace>
-  <inkml:trace contextRef="#ctx0" brushRef="#br0" timeOffset="9307.16">1784 562 24575,'2'-3'0,"-1"0"0,0 0 0,0 0 0,0 0 0,-1-1 0,1 1 0,-1 0 0,0 0 0,0-1 0,0-5 0,0 8 0,0 0 0,0 0 0,0 0 0,-1 0 0,1 0 0,0 0 0,-1 0 0,1 0 0,-1 0 0,1 0 0,-1 0 0,1 0 0,-1 0 0,0 0 0,1 0 0,-1 0 0,0 0 0,0 1 0,0-1 0,1 0 0,-1 1 0,0-1 0,0 1 0,0-1 0,0 1 0,0-1 0,0 1 0,0-1 0,0 1 0,0 0 0,0 0 0,-2 0 0,1-1 0,1 1 0,-1 0 0,1 0 0,-1 0 0,1 0 0,-1 1 0,1-1 0,-1 0 0,1 1 0,-1-1 0,1 1 0,0-1 0,-1 1 0,1 0 0,0 0 0,-1-1 0,1 1 0,-1 1 0,1-1 0,0 1 0,1-1 0,-1 0 0,0 0 0,1 1 0,-1-1 0,1 0 0,0 1 0,-1-1 0,1 1 0,0-1 0,0 0 0,0 1 0,0-1 0,0 1 0,0-1 0,0 0 0,0 1 0,0-1 0,1 3 0,0-3 14,-1-1 1,0 1-1,0 0 0,1-1 0,-1 1 1,0 0-1,1-1 0,-1 1 0,1-1 0,-1 1 1,1 0-1,-1-1 0,1 1 0,-1-1 1,1 1-1,-1-1 0,1 0 0,0 1 0,-1-1 1,1 0-1,0 1 0,-1-1 0,2 0 1,16 2-1722,-13-2-5120</inkml:trace>
-  <inkml:trace contextRef="#ctx0" brushRef="#br0" timeOffset="11085.29">1500 1567 24575,'18'-16'0,"0"0"0,29-20 0,-20 16 0,295-208-1294,-113 82 231,311-211-790,20 31 970,-154 82 2540,-335 206-929,140-96 1980,-184 130-4073,-3 3-5462</inkml:trace>
-  <inkml:trace contextRef="#ctx0" brushRef="#br0" timeOffset="12581.35">1975 1566 24575,'0'0'-8191</inkml:trace>
-  <inkml:trace contextRef="#ctx0" brushRef="#br0" timeOffset="12944.26">1975 1566 24575,'0'0'-8191</inkml:trace>
-  <inkml:trace contextRef="#ctx0" brushRef="#br0" timeOffset="13731.72">2646 1232 24575,'0'0'-8191</inkml:trace>
-  <inkml:trace contextRef="#ctx0" brushRef="#br0" timeOffset="14117.6">2646 1232 24575,'0'0'-8191</inkml:trace>
+  <inkml:trace contextRef="#ctx0" brushRef="#br0">0 1062 24575,'3'-2'0,"0"0"0,0 1 0,0-1 0,0 0 0,0 0 0,0-1 0,-1 1 0,1-1 0,-1 1 0,4-6 0,4-2 0,8-7 0,-1 0 0,0-2 0,-1 0 0,14-22 0,-23 29 0,-1 0 0,1 0 0,-2-1 0,0 1 0,0-1 0,-1-1 0,-1 1 0,3-26 0,2-39 0,6-105 0,-15-325 0,1 554 0,-1-1 0,-11 58 0,5-46 0,3 0 0,5 104 0,1-55 0,-4-39 0,0-35 0,2 0 0,1 0 0,6 38 0,31 57 0,5 118 0,-45-396 0,4 70 0,-4-36 0,5-134 0,-1 235 0,1 1 0,0-1 0,10-25 0,6-26 0,-17 54 0,-1 4 0,1 1 0,-1 0 0,1 0 0,1 0 0,-1 0 0,1 0 0,1 0 0,4-8 0,-8 16 0,1-1 0,-1 1 0,0-1 0,1 1 0,-1 0 0,0-1 0,1 1 0,-1-1 0,1 1 0,-1 0 0,1-1 0,-1 1 0,0 0 0,1-1 0,-1 1 0,1 0 0,0 0 0,-1 0 0,1 0 0,-1-1 0,1 1 0,-1 0 0,1 0 0,-1 0 0,1 0 0,0 0 0,-1 0 0,1 0 0,-1 0 0,1 1 0,-1-1 0,1 0 0,-1 0 0,2 1 0,14 18 0,3 27 0,-16-39 0,2 8 0,-1-1 0,0 1 0,-1 0 0,3 24 0,-6-34 0,0-1 0,0 0 0,-1 0 0,1 0 0,-1 1 0,0-1 0,0 0 0,0 0 0,-1 0 0,0 0 0,1-1 0,-1 1 0,-1 0 0,1-1 0,0 1 0,-1-1 0,0 0 0,1 0 0,-1 0 0,-1 0 0,-4 4 0,-10 5 0,1 2 0,0 0 0,1 1 0,1 0 0,0 2 0,-16 23 0,28-36 0,0 1 0,0-1 0,0 1 0,1 0 0,0 0 0,0 0 0,0 0 0,1 0 0,-1 0 0,1 0 0,0 1 0,1-1 0,-1 0 0,1 1 0,0-1 0,1 0 0,-1 1 0,1-1 0,0 0 0,0 1 0,1-1 0,-1 0 0,1 0 0,0 0 0,1 0 0,-1-1 0,1 1 0,0-1 0,0 1 0,7 6 0,11 13 0,1-2 0,34 27 0,-47-42 0,1-1 0,0 0 0,0 0 0,0-1 0,1-1 0,-1 1 0,1-2 0,0 1 0,22 2 0,19 3 0,-30-5 0,-1 0 0,34 0 0,-47-4 0,-1 0 0,1-1 0,-1 0 0,0-1 0,1 1 0,-1-1 0,0-1 0,0 1 0,0-1 0,-1-1 0,10-5 0,-9 5 0,1-1 0,-2 1 0,1-2 0,-1 1 0,0-1 0,0 0 0,0 0 0,-1 0 0,0-1 0,0 0 0,0 0 0,-1 0 0,0-1 0,-1 1 0,0-1 0,0 0 0,0 0 0,-1 0 0,1-11 0,-1 4 0,1 1 0,0 0 0,9-26 0,-7 25 0,0 0 0,-1 0 0,2-21 0,-5 1 0,-1 17 0,2 40 0,6 45 0,23 94 0,-16-91 0,-1 23 0,-11-59 0,14 52 0,-13-74 0,2 0 0,0-1 0,0 0 0,1 0 0,0 0 0,1-1 0,0 0 0,0-1 0,1 0 0,1 0 0,16 12 0,-23-19 0,0 0 0,0-1 0,0 0 0,0 0 0,0 0 0,0 0 0,0 0 0,0 0 0,0-1 0,0 0 0,1 1 0,-1-1 0,0-1 0,0 1 0,0 0 0,1-1 0,-1 1 0,0-1 0,0 0 0,0 0 0,0 0 0,3-2 0,6-4 0,0 0 0,0-1 0,20-17 0,-9 7 0,62-50 0,133-137 0,-209 192 0,0-1 0,-1 0 0,0 0 0,-2-1 0,9-22 0,-12 28 0,7 124 0,-4-75 0,-1 41 0,-5-54 0,-1-41 0,1-48 0,0-306 0,13 410 0,-4-9 0,0-1 0,2 0 0,25 48 0,0 4 0,-32-70 0,0-1 0,-1 0 0,-1 1 0,0 0 0,-1 19 0,-3 61 0,1-72 0,1-494 0,0 466 0,0 0 0,1 0 0,-1 0 0,1 0 0,4-11 0,-5 16 0,0 1 0,1-1 0,-1 0 0,0 0 0,1 1 0,-1-1 0,1 0 0,-1 0 0,1 1 0,-1-1 0,1 1 0,0-1 0,-1 0 0,1 1 0,0-1 0,-1 1 0,1 0 0,0-1 0,0 1 0,0-1 0,1 1 0,-1 0 0,0 0 0,0 0 0,0 1 0,1-1 0,-1 0 0,0 0 0,0 1 0,0-1 0,0 1 0,0-1 0,0 1 0,0-1 0,0 1 0,0 0 0,0 0 0,0-1 0,0 1 0,1 1 0,7 8 0,0 0 0,-1 1 0,0 0 0,0 0 0,-1 1 0,7 16 0,22 34 0,-28-48 0,0 1 0,-1-1 0,0 1 0,-1 1 0,5 22 0,3 3 0,-14-39 0,1 0 0,0 0 0,-1 0 0,1 0 0,0-1 0,0 1 0,0 0 0,0-1 0,0 1 0,1-1 0,-1 1 0,0-1 0,1 0 0,-1 1 0,1-1 0,-1 0 0,1 0 0,0 0 0,-1 0 0,1 0 0,0 0 0,0-1 0,0 1 0,-1-1 0,1 1 0,0-1 0,0 0 0,0 1 0,0-1 0,0 0 0,0 0 0,0-1 0,0 1 0,0 0 0,0-1 0,2 0 0,0 0 0,0-1 0,-1 1 0,1-1 0,-1 0 0,1 0 0,-1 0 0,0 0 0,0-1 0,0 1 0,0-1 0,0 0 0,-1 0 0,1 0 0,-1 0 0,0 0 0,0 0 0,3-7 0,22-54 0,18-51 0,-41 102 0,0-1 0,-1 0 0,-1 1 0,0-1 0,-1 0 0,-1-23 0,-10-4-189,7 31-987,-2-4-5650</inkml:trace>
+  <inkml:trace contextRef="#ctx0" brushRef="#br0" timeOffset="1315.48">953 193 24575</inkml:trace>
+</inkml:ink>
+</file>
+
+<file path=word/ink/ink3.xml><?xml version="1.0" encoding="utf-8"?>
+<inkml:ink xmlns:inkml="http://www.w3.org/2003/InkML">
+  <inkml:definitions>
+    <inkml:context xml:id="ctx0">
+      <inkml:inkSource xml:id="inkSrc0">
+        <inkml:traceFormat>
+          <inkml:channel name="X" type="integer" min="-2.14748E9" max="2.14748E9" units="cm"/>
+          <inkml:channel name="Y" type="integer" min="-2.14748E9" max="2.14748E9" units="cm"/>
+          <inkml:channel name="F" type="integer" max="32767" units="dev"/>
+        </inkml:traceFormat>
+        <inkml:channelProperties>
+          <inkml:channelProperty channel="X" name="resolution" value="1000" units="1/cm"/>
+          <inkml:channelProperty channel="Y" name="resolution" value="1000" units="1/cm"/>
+          <inkml:channelProperty channel="F" name="resolution" value="0" units="1/dev"/>
+        </inkml:channelProperties>
+      </inkml:inkSource>
+      <inkml:timestamp xml:id="ts0" timeString="2024-02-24T21:20:03.022"/>
+    </inkml:context>
+    <inkml:brush xml:id="br0">
+      <inkml:brushProperty name="width" value="0.05" units="cm"/>
+      <inkml:brushProperty name="height" value="0.05" units="cm"/>
+    </inkml:brush>
+  </inkml:definitions>
+  <inkml:trace contextRef="#ctx0" brushRef="#br0">380 757 24575,'-34'8'0,"6"0"0,-45-6 0,58-3 0,1 1 0,-1 1 0,0 0 0,-25 6 0,33-5 0,0 1 0,1 1 0,-1-1 0,1 1 0,0 0 0,0 1 0,0-1 0,0 1 0,1 0 0,0 1 0,0-1 0,-5 9 0,-2 3 0,1 0 0,1 1 0,-10 22 0,18-36 0,1 1 0,-1-1 0,0 1 0,1-1 0,0 1 0,0-1 0,1 1 0,-1 0 0,1 0 0,0 6 0,1-9 0,-1 0 0,1 0 0,-1-1 0,1 1 0,-1 0 0,1 0 0,0-1 0,0 1 0,0-1 0,0 1 0,0-1 0,0 1 0,1-1 0,-1 0 0,0 1 0,1-1 0,-1 0 0,1 0 0,-1 0 0,1 0 0,-1 0 0,1 0 0,0-1 0,-1 1 0,1 0 0,0-1 0,0 1 0,0-1 0,1 0 0,8 2 0,0 0 0,0-1 0,0 0 0,0-1 0,0-1 0,0 0 0,1 0 0,13-4 0,-21 4 0,1 0 0,-1-1 0,0 0 0,0 0 0,0 0 0,0 0 0,0 0 0,-1-1 0,1 0 0,-1 0 0,1 0 0,-1 0 0,0 0 0,0-1 0,-1 1 0,1-1 0,-1 0 0,0 0 0,0 0 0,0 0 0,0 0 0,0 0 0,0-5 0,3-55 0,-6 34 0,1 52 0,2 0 0,6 40 0,2 18 0,-10-76 0,1 1 0,-1 0 0,1-1 0,-1 1 0,1-1 0,0 1 0,1-1 0,-1 0 0,1 1 0,2 3 0,-2-6 0,0 0 0,-1 0 0,1 0 0,0-1 0,0 1 0,0-1 0,0 1 0,0-1 0,0 0 0,0 0 0,1 0 0,-1 0 0,0 0 0,1-1 0,-1 1 0,1 0 0,-1-1 0,1 0 0,-1 0 0,4 0 0,-1 1 0,0-1 0,0 0 0,-1 0 0,1 0 0,0-1 0,0 0 0,0 0 0,0 0 0,-1 0 0,1-1 0,5-2 0,-8 2 0,0 0 0,0 1 0,0-1 0,0 0 0,0 0 0,0-1 0,0 1 0,-1 0 0,1 0 0,-1-1 0,0 1 0,0-1 0,0 0 0,0 1 0,0-1 0,0 0 0,-1 1 0,1-1 0,-1 0 0,0 0 0,0-2 0,0-55 0,-1 45 0,1-1 0,2-23 0,-1 33 0,0 1 0,0-1 0,1 1 0,0-1 0,0 1 0,0 0 0,1 0 0,-1 0 0,1 0 0,7-8 0,8-11 0,13-16 0,-28 37 0,-1 1 0,0 0 0,1-1 0,0 1 0,-1 1 0,1-1 0,0 0 0,0 1 0,0-1 0,0 1 0,0 0 0,4-1 0,-6 2 0,0 0 0,0 0 0,0 0 0,0 0 0,0 0 0,0 0 0,0 0 0,0 1 0,0-1 0,0 0 0,0 1 0,0-1 0,0 1 0,0-1 0,0 1 0,-1-1 0,1 1 0,0 0 0,0-1 0,-1 1 0,1 0 0,0 0 0,-1-1 0,1 1 0,-1 0 0,1 0 0,-1 0 0,1 0 0,-1 0 0,1 0 0,-1 0 0,0 0 0,0 0 0,1 0 0,-1 0 0,0 1 0,3 42 0,-3-38 0,-3 267 0,5-257 0,-2-16 0,0 0 0,0 0 0,0 0 0,0 0 0,0 1 0,0-1 0,0 0 0,0 0 0,1 0 0,-1 0 0,0 0 0,0 0 0,0 0 0,0 0 0,0 0 0,0 0 0,0 1 0,0-1 0,0 0 0,1 0 0,-1 0 0,0 0 0,0 0 0,0 0 0,0 0 0,0 0 0,0 0 0,0 0 0,1 0 0,-1 0 0,0 0 0,0 0 0,0 0 0,0 0 0,0 0 0,0 0 0,0 0 0,1 0 0,-1 0 0,0 0 0,0 0 0,0 0 0,0-1 0,0 1 0,0 0 0,0 0 0,0 0 0,1 0 0,-1 0 0,0 0 0,0 0 0,0 0 0,1-2 0,0 0 0,1 0 0,-1 0 0,-1-1 0,1 1 0,0 0 0,0 0 0,-1 0 0,1-4 0,2-22 0,-1-35 0,-3 46 0,1 1 0,1-1 0,1 1 0,0 0 0,1-1 0,0 1 0,7-18 0,-10 34 0,0 0 0,0-1 0,0 1 0,0 0 0,0-1 0,0 1 0,0-1 0,1 1 0,-1 0 0,0-1 0,0 1 0,0 0 0,0-1 0,1 1 0,-1 0 0,0 0 0,0-1 0,0 1 0,1 0 0,-1-1 0,0 1 0,1 0 0,-1 0 0,0 0 0,1-1 0,-1 1 0,0 0 0,1 0 0,-1 0 0,0 0 0,1-1 0,-1 1 0,0 0 0,1 0 0,-1 0 0,0 0 0,1 0 0,-1 0 0,1 0 0,-1 0 0,0 0 0,1 0 0,-1 1 0,0-1 0,1 0 0,0 0 0,10 21 0,2 31 0,-9-29 0,1 0 0,1-1 0,12 30 0,-7-19 0,-8-23 0,1 0 0,-1 0 0,1-1 0,11 18 0,-14-25 0,1 0 0,0 0 0,-1 0 0,1 0 0,0 0 0,0 0 0,0-1 0,0 1 0,1-1 0,-1 0 0,0 1 0,1-1 0,-1 0 0,0 0 0,1 0 0,-1-1 0,1 1 0,0-1 0,-1 1 0,1-1 0,-1 0 0,1 0 0,0 0 0,3-1 0,10-1 0,0 0 0,-1-1 0,1-1 0,-1-1 0,0 0 0,0-1 0,0-1 0,22-14 0,-29 16 0,-1 0 0,1-1 0,-1-1 0,0 1 0,-1-1 0,1 0 0,-2 0 0,1-1 0,-1 0 0,0 0 0,0 0 0,-1-1 0,0 1 0,-1-1 0,5-17 0,-5 13 0,3-8 0,-2 1 0,0-1 0,-2 0 0,0 0 0,-2-32 0,1 52 0,-1 1 0,0 0 0,0-1 0,0 1 0,0 0 0,0-1 0,0 1 0,0 0 0,0-1 0,0 1 0,0 0 0,-1-1 0,1 1 0,0 0 0,0-1 0,0 1 0,0 0 0,0-1 0,-1 1 0,1 0 0,0-1 0,0 1 0,0 0 0,-1 0 0,1-1 0,0 1 0,-1 0 0,1 0 0,0 0 0,0-1 0,-1 1 0,1 0 0,0 0 0,-1 0 0,1 0 0,0 0 0,-1 0 0,0 0 0,-11 10 0,-9 23 0,20-31 0,-4 7 0,1 0 0,0 0 0,1 1 0,0-1 0,1 1 0,0-1 0,0 1 0,0 12 0,4 84 0,0-47 0,-1-34 0,2 0 0,1 0 0,8 28 0,-12-50 0,1-1 0,0 0 0,1 1 0,-1-1 0,0 0 0,1 0 0,-1 0 0,1 0 0,-1 0 0,1 0 0,0 0 0,0-1 0,0 1 0,0 0 0,0-1 0,0 0 0,1 1 0,-1-1 0,0 0 0,1 0 0,-1-1 0,1 1 0,-1 0 0,1-1 0,4 1 0,8 1 0,1-1 0,-1-1 0,19-1 0,-18 0 0,109-13 0,-37 3 0,-75 9 0,-1 0 0,0-1 0,0 0 0,-1-1 0,1 0 0,-1-1 0,0 0 0,0-1 0,0 0 0,-1-1 0,15-12 0,3-6 0,-1-1 0,34-42 0,-59 66 0,0-1 0,0 0 0,0 0 0,0 0 0,0 0 0,0 0 0,-1 0 0,1 0 0,-1 0 0,0-1 0,1-5 0,-2 8 0,0-1 0,0 1 0,0 0 0,-1 0 0,1 0 0,0 0 0,-1-1 0,1 1 0,-1 0 0,0 0 0,1 0 0,-1 0 0,0 0 0,1 0 0,-1 0 0,0 0 0,0 0 0,0 1 0,0-1 0,0 0 0,0 0 0,0 1 0,0-1 0,0 1 0,0-1 0,0 1 0,-1-1 0,1 1 0,0 0 0,0 0 0,0-1 0,-1 1 0,1 0 0,0 0 0,-2 0 0,-7 0 0,0-1 0,0 2 0,0-1 0,0 1 0,0 1 0,0 0 0,0 0 0,0 1 0,1 0 0,-1 0 0,1 1 0,0 1 0,0 0 0,0 0 0,1 0 0,-14 13 0,18-13 0,0 1 0,1 0 0,-1 0 0,1 1 0,0-1 0,1 1 0,0-1 0,0 1 0,-2 11 0,-5 63 0,8-71 0,0 0 0,1 1 0,1-1 0,0 0 0,0 0 0,1 0 0,4 16 0,-5-23 0,1 0 0,-1 0 0,1 0 0,0 1 0,0-2 0,0 1 0,1 0 0,-1 0 0,1-1 0,-1 1 0,1-1 0,0 0 0,0 0 0,0 0 0,0 0 0,0 0 0,0-1 0,1 1 0,-1-1 0,0 0 0,1 0 0,-1 0 0,1 0 0,5 0 0,12 1 0,-1-2 0,0 1 0,0-2 0,1-1 0,-1 0 0,0-2 0,0 0 0,-1-1 0,1-1 0,-1-1 0,0-1 0,-1 0 0,0-2 0,23-15 0,-34 20 0,-1 1 0,0-2 0,-1 1 0,1-1 0,-1 0 0,0 0 0,0 0 0,-1-1 0,0 1 0,0-1 0,3-7 0,-1-3 0,0 0 0,-2 0 0,5-31 0,-4 30 0,0-1 0,0 1 0,11-22 0,-10 26 0,0 0 0,-1-1 0,-1 0 0,0 0 0,-1 0 0,2-18 0,-2-5 0,2-1 0,3 1 0,11-39 0,1-2 0,22-91 0,-38 148 0,-1-1 0,-1 0 0,-2-39 0,0 42 0,0 0 0,1 0 0,0 0 0,2 0 0,7-29 0,-3 32 0,-2-1 0,-1 0 0,0 0 0,-1 0 0,-1-1 0,0 1 0,-2-21 0,-4 24 0,-2 18 0,-4 25 0,5 108 0,5-95 0,-1-1 0,-8 46 0,2-24 0,2 0 0,7 106 0,0-56 0,-4-2 0,5 117 0,-3-220 3,1 0 0,1 0 0,-1 0 0,1 0-1,0 0 1,1-1 0,0 1 0,0-1 0,0 0-1,1 1 1,0-2 0,0 1 0,0 0 0,1-1 0,0 0-1,0 0 1,0 0 0,1-1 0,10 7 0,6 2-72,0-2 1,1-1-1,0-1 1,31 8-1,10 5-1010,-38-12-5747</inkml:trace>
+  <inkml:trace contextRef="#ctx0" brushRef="#br0" timeOffset="765.42">1057 440 24575,'0'-1'-8191</inkml:trace>
+</inkml:ink>
+</file>
+
+<file path=word/ink/ink4.xml><?xml version="1.0" encoding="utf-8"?>
+<inkml:ink xmlns:inkml="http://www.w3.org/2003/InkML">
+  <inkml:definitions>
+    <inkml:context xml:id="ctx0">
+      <inkml:inkSource xml:id="inkSrc0">
+        <inkml:traceFormat>
+          <inkml:channel name="X" type="integer" min="-2.14748E9" max="2.14748E9" units="cm"/>
+          <inkml:channel name="Y" type="integer" min="-2.14748E9" max="2.14748E9" units="cm"/>
+          <inkml:channel name="F" type="integer" max="32767" units="dev"/>
+        </inkml:traceFormat>
+        <inkml:channelProperties>
+          <inkml:channelProperty channel="X" name="resolution" value="1000" units="1/cm"/>
+          <inkml:channelProperty channel="Y" name="resolution" value="1000" units="1/cm"/>
+          <inkml:channelProperty channel="F" name="resolution" value="0" units="1/dev"/>
+        </inkml:channelProperties>
+      </inkml:inkSource>
+      <inkml:timestamp xml:id="ts0" timeString="2024-02-24T21:19:52.128"/>
+    </inkml:context>
+    <inkml:brush xml:id="br0">
+      <inkml:brushProperty name="width" value="0.05" units="cm"/>
+      <inkml:brushProperty name="height" value="0.05" units="cm"/>
+    </inkml:brush>
+  </inkml:definitions>
+  <inkml:trace contextRef="#ctx0" brushRef="#br0">399 247 24575,'-1'7'0,"0"0"0,0 0 0,-1 0 0,0 0 0,-1-1 0,-5 13 0,-6 20 0,-11 104 0,21-117 0,1 0 0,1 45 0,2-42 0,-6 52 0,-30 209 0,29-240 0,-2 1 0,-18 59 0,11-51 0,14-51 0,-7 29 0,-1-2 0,-2 1 0,-18 37 0,30-72 0,-1 1 0,1-1 0,-1 0 0,1 0 0,-1 0 0,0 0 0,0 0 0,0 0 0,0 0 0,1 0 0,-1 0 0,0 0 0,0 0 0,-1-1 0,1 1 0,0 0 0,0-1 0,0 1 0,0-1 0,-2 1 0,2-1 0,0 0 0,0 0 0,0 0 0,0 0 0,0-1 0,0 1 0,0 0 0,0-1 0,0 1 0,0-1 0,0 1 0,0-1 0,0 1 0,1-1 0,-1 1 0,0-1 0,0 0 0,1 0 0,-2-1 0,-1-3 0,-1 0 0,1 0 0,1 0 0,-1 0 0,1 0 0,0-1 0,-2-7 0,-2-21 0,4 24 0,1 1 0,-2-1 0,1 0 0,-1 0 0,-8-16 0,-8-7 0,6 10 0,0-1 0,-16-44 0,28 66 0,0 0 0,1 1 0,-1-1 0,1 0 0,-1 0 0,1 0 0,0 0 0,-1 0 0,1 0 0,0 0 0,0 0 0,0 1 0,1-1 0,-1 0 0,0 0 0,1 0 0,-1 0 0,1 0 0,0 0 0,0 1 0,0-1 0,-1 0 0,2 1 0,-1-1 0,0 0 0,0 1 0,0-1 0,1 1 0,-1 0 0,1-1 0,-1 1 0,1 0 0,-1 0 0,1 0 0,0 0 0,-1 0 0,4 0 0,0-1 0,0 1 0,0 0 0,0 0 0,0 1 0,0 0 0,0 0 0,0 0 0,0 0 0,0 1 0,0 0 0,0 0 0,0 0 0,7 3 0,18 10 0,52 32 0,-28-15 0,-47-26 0,0 0 0,0 0 0,-1 0 0,0 1 0,0-1 0,0 2 0,-1-1 0,1 1 0,3 7 0,7 12 0,13 32 0,-15-30 0,62 140 0,-67-147 0,-6-14 0,0-1 0,0 1 0,1-1 0,-1 0 0,1 1 0,1-2 0,4 7 0,-8-11 0,0-1 0,0 1 0,0 0 0,0 0 0,0-1 0,0 1 0,0-1 0,0 1 0,1-1 0,-1 0 0,0 1 0,0-1 0,0 0 0,0 0 0,1 0 0,-1 0 0,0 0 0,0 0 0,2 0 0,0-1 0,-1 0 0,0 0 0,1 0 0,-1 0 0,0 0 0,0-1 0,1 1 0,-1-1 0,0 1 0,-1-1 0,1 0 0,3-3 0,12-14 0,-6 8 0,0-1 0,12-19 0,-20 26 0,0 0 0,-1 0 0,1-1 0,-1 1 0,0-1 0,-1 0 0,1 1 0,-1-1 0,0 0 0,0-7 0,0-58 0,-1 38 0,1 1 0,8-48 0,-3 27 0,-1 0 0,-3-1 0,-5-53 0,1 6 0,2-734 0,0 833 0,0 0 0,0 0 0,0-1 0,0 1 0,0 0 0,0 0 0,-1-1 0,1 1 0,-1 0 0,0 0 0,1 0 0,-1 0 0,0 0 0,0 0 0,0 0 0,-1 0 0,1 0 0,0 1 0,-1-1 0,1 0 0,-1 1 0,-2-2 0,2 2 0,-1 0 0,0 0 0,1 0 0,-1 0 0,0 0 0,1 1 0,-1 0 0,0-1 0,0 1 0,0 0 0,1 0 0,-1 1 0,0-1 0,0 0 0,-3 2 0,-7 2 0,0 1 0,-1 0 0,1 1 0,1 0 0,-23 15 0,-21 22 0,-69 67 0,115-101 0,10-9 0,0 0 0,-1 0 0,1 0 0,0 1 0,0-1 0,-1 0 0,1 0 0,0 0 0,0 0 0,0 1 0,0-1 0,-1 0 0,1 0 0,0 0 0,0 1 0,0-1 0,0 0 0,0 0 0,0 1 0,0-1 0,-1 0 0,1 0 0,0 0 0,0 1 0,0-1 0,0 0 0,0 0 0,0 1 0,0-1 0,0 0 0,0 0 0,0 1 0,1-1 0,-1 0 0,0 0 0,0 1 0,0-1 0,0 0 0,0 0 0,0 1 0,0-1 0,1 0 0,-1 0 0,0 1 0,15 3 0,25-3 0,-36-2 0,50-2 0,63-13 0,-92 12 0,82-17 0,-84 17-124,0 0 0,-1-1 0,1-2 0,-1 0 0,0-2 0,-1 0-1,0-1 1,-1-2 0,0 0 0,22-17 0,-22 12-6702</inkml:trace>
 </inkml:ink>
 </file>
 

</xml_diff>